<commit_message>
small fixes and added twitter link
</commit_message>
<xml_diff>
--- a/docs/COUNCIL POLICIES 2021 V1.docx
+++ b/docs/COUNCIL POLICIES 2021 V1.docx
@@ -112,15 +112,7 @@
         <w:t>March</w:t>
       </w:r>
       <w:r>
-        <w:t xml:space="preserve"> 2013 and were adopted by a resolution made at a regular business meeting held on 8 </w:t>
-      </w:r>
-      <w:proofErr w:type="gramStart"/>
-      <w:r>
-        <w:t>April,</w:t>
-      </w:r>
-      <w:proofErr w:type="gramEnd"/>
-      <w:r>
-        <w:t xml:space="preserve"> 2013</w:t>
+        <w:t xml:space="preserve"> 2013 and were adopted by a resolution made at a regular business meeting held on 8 April, 2013</w:t>
       </w:r>
       <w:r>
         <w:t xml:space="preserve"> and updated periodically</w:t>
@@ -150,84 +142,52 @@
         <w:ind w:left="405"/>
       </w:pPr>
       <w:r>
-        <w:t>“</w:t>
-      </w:r>
-      <w:proofErr w:type="gramStart"/>
-      <w:r>
-        <w:t>the</w:t>
-      </w:r>
-      <w:proofErr w:type="gramEnd"/>
-      <w:r>
-        <w:t xml:space="preserve"> Constitution” means the Charter Constitution Laws of the Knights of Columbus; </w:t>
-      </w:r>
-    </w:p>
-    <w:p>
-      <w:pPr>
-        <w:pStyle w:val="ListParagraph"/>
-        <w:ind w:left="405"/>
-      </w:pPr>
-    </w:p>
-    <w:p>
-      <w:pPr>
-        <w:pStyle w:val="ListParagraph"/>
-        <w:ind w:left="405"/>
-      </w:pPr>
-      <w:r>
-        <w:t xml:space="preserve">“Council” refers to Holy Name of Jesus Council No. </w:t>
-      </w:r>
-      <w:proofErr w:type="gramStart"/>
-      <w:r>
-        <w:t>11886;</w:t>
-      </w:r>
-      <w:proofErr w:type="gramEnd"/>
-      <w:r>
-        <w:t xml:space="preserve"> </w:t>
-      </w:r>
-    </w:p>
-    <w:p>
-      <w:pPr>
-        <w:pStyle w:val="ListParagraph"/>
-        <w:ind w:left="405"/>
-      </w:pPr>
-    </w:p>
-    <w:p>
-      <w:pPr>
-        <w:pStyle w:val="ListParagraph"/>
-        <w:ind w:left="405"/>
-      </w:pPr>
-      <w:r>
-        <w:t>“</w:t>
-      </w:r>
-      <w:proofErr w:type="gramStart"/>
-      <w:r>
-        <w:t>the</w:t>
-      </w:r>
-      <w:proofErr w:type="gramEnd"/>
-      <w:r>
-        <w:t xml:space="preserve"> District Deputy” means the District Deputy of District No. 20 of the Ontario State Council of the Knights of Columbus;</w:t>
-      </w:r>
-    </w:p>
-    <w:p>
-      <w:pPr>
-        <w:pStyle w:val="ListParagraph"/>
-        <w:ind w:left="405"/>
-      </w:pPr>
-    </w:p>
-    <w:p>
-      <w:pPr>
-        <w:pStyle w:val="ListParagraph"/>
-        <w:ind w:left="405"/>
-      </w:pPr>
-      <w:r>
-        <w:t xml:space="preserve"> “</w:t>
-      </w:r>
-      <w:proofErr w:type="gramStart"/>
-      <w:r>
-        <w:t>the</w:t>
-      </w:r>
-      <w:proofErr w:type="gramEnd"/>
-      <w:r>
-        <w:t xml:space="preserve"> Executive” means the collective body of the Officers of the Council or where an action is permitted or required by this body, it means a majority of the Officers who are in attendance at an Executive </w:t>
+        <w:t xml:space="preserve">“the Constitution” means the Charter Constitution Laws of the Knights of Columbus; </w:t>
+      </w:r>
+    </w:p>
+    <w:p>
+      <w:pPr>
+        <w:pStyle w:val="ListParagraph"/>
+        <w:ind w:left="405"/>
+      </w:pPr>
+    </w:p>
+    <w:p>
+      <w:pPr>
+        <w:pStyle w:val="ListParagraph"/>
+        <w:ind w:left="405"/>
+      </w:pPr>
+      <w:r>
+        <w:t xml:space="preserve">“Council” refers to Holy Name of Jesus Council No. 11886; </w:t>
+      </w:r>
+    </w:p>
+    <w:p>
+      <w:pPr>
+        <w:pStyle w:val="ListParagraph"/>
+        <w:ind w:left="405"/>
+      </w:pPr>
+    </w:p>
+    <w:p>
+      <w:pPr>
+        <w:pStyle w:val="ListParagraph"/>
+        <w:ind w:left="405"/>
+      </w:pPr>
+      <w:r>
+        <w:t>“the District Deputy” means the District Deputy of District No. 20 of the Ontario State Council of the Knights of Columbus;</w:t>
+      </w:r>
+    </w:p>
+    <w:p>
+      <w:pPr>
+        <w:pStyle w:val="ListParagraph"/>
+        <w:ind w:left="405"/>
+      </w:pPr>
+    </w:p>
+    <w:p>
+      <w:pPr>
+        <w:pStyle w:val="ListParagraph"/>
+        <w:ind w:left="405"/>
+      </w:pPr>
+      <w:r>
+        <w:t xml:space="preserve"> “the Executive” means the collective body of the Officers of the Council or where an action is permitted or required by this body, it means a majority of the Officers who are in attendance at an Executive </w:t>
       </w:r>
       <w:r>
         <w:t>Meeting</w:t>
@@ -250,34 +210,27 @@
       <w:r>
         <w:t xml:space="preserve"> “Executive Meetings” are regular meetings of the Council that are held primarily to make decisions that may or must be made by the Grand Knight or the Officers of the </w:t>
       </w:r>
-      <w:proofErr w:type="gramStart"/>
       <w:r>
         <w:t>Council</w:t>
       </w:r>
       <w:r>
         <w:t>;</w:t>
       </w:r>
-      <w:proofErr w:type="gramEnd"/>
-    </w:p>
-    <w:p>
-      <w:pPr>
-        <w:pStyle w:val="ListParagraph"/>
-        <w:ind w:left="405"/>
-      </w:pPr>
-    </w:p>
-    <w:p>
-      <w:pPr>
-        <w:pStyle w:val="ListParagraph"/>
-        <w:ind w:left="405"/>
-      </w:pPr>
-      <w:r>
-        <w:t xml:space="preserve"> “Officers of the Council” are those members of the Council who hold the positions listed in Section 126 of the </w:t>
-      </w:r>
-      <w:proofErr w:type="gramStart"/>
-      <w:r>
-        <w:t>Constitution;</w:t>
-      </w:r>
-      <w:proofErr w:type="gramEnd"/>
+    </w:p>
+    <w:p>
+      <w:pPr>
+        <w:pStyle w:val="ListParagraph"/>
+        <w:ind w:left="405"/>
+      </w:pPr>
+    </w:p>
+    <w:p>
+      <w:pPr>
+        <w:pStyle w:val="ListParagraph"/>
+        <w:ind w:left="405"/>
+      </w:pPr>
+      <w:r>
+        <w:t xml:space="preserve"> “Officers of the Council” are those members of the Council who hold the positions listed in Section 126 of the Constitution;</w:t>
+      </w:r>
     </w:p>
     <w:p>
       <w:pPr>
@@ -292,15 +245,7 @@
       </w:pPr>
       <w:r>
         <w:lastRenderedPageBreak/>
-        <w:t xml:space="preserve"> “Regular Business Meetings” are regular meetings of the Council that follow the order of business prescribed by section 125 of the </w:t>
-      </w:r>
-      <w:proofErr w:type="gramStart"/>
-      <w:r>
-        <w:t>Constitution;</w:t>
-      </w:r>
-      <w:proofErr w:type="gramEnd"/>
-      <w:r>
-        <w:t xml:space="preserve"> </w:t>
+        <w:t xml:space="preserve"> “Regular Business Meetings” are regular meetings of the Council that follow the order of business prescribed by section 125 of the Constitution; </w:t>
       </w:r>
     </w:p>
     <w:p>
@@ -326,13 +271,8 @@
       <w:r>
         <w:t xml:space="preserve">(a) member of the </w:t>
       </w:r>
-      <w:proofErr w:type="gramStart"/>
-      <w:r>
-        <w:t>Council;</w:t>
-      </w:r>
-      <w:proofErr w:type="gramEnd"/>
-      <w:r>
-        <w:t xml:space="preserve"> </w:t>
+      <w:r>
+        <w:t xml:space="preserve">Council; </w:t>
       </w:r>
     </w:p>
     <w:p>
@@ -341,15 +281,7 @@
         <w:ind w:left="405" w:firstLine="315"/>
       </w:pPr>
       <w:r>
-        <w:t xml:space="preserve">(b) Knights of Columbus Insurance </w:t>
-      </w:r>
-      <w:proofErr w:type="gramStart"/>
-      <w:r>
-        <w:t>Agent;</w:t>
-      </w:r>
-      <w:proofErr w:type="gramEnd"/>
-      <w:r>
-        <w:t xml:space="preserve"> </w:t>
+        <w:t xml:space="preserve">(b) Knights of Columbus Insurance Agent; </w:t>
       </w:r>
     </w:p>
     <w:p>
@@ -456,15 +388,7 @@
         <w:ind w:left="405"/>
       </w:pPr>
       <w:r>
-        <w:t xml:space="preserve">6. The dates and times for regular meetings and all changes of them will be made known to the members of the Council, the District </w:t>
-      </w:r>
-      <w:proofErr w:type="gramStart"/>
-      <w:r>
-        <w:t>Deputy</w:t>
-      </w:r>
-      <w:proofErr w:type="gramEnd"/>
-      <w:r>
-        <w:t xml:space="preserve"> and other interested members of the Knights of Columbus. The steps taken to make this information known should, where possible, include postings of the information on an Internet Web Page maintained by the Council.</w:t>
+        <w:t>6. The dates and times for regular meetings and all changes of them will be made known to the members of the Council, the District Deputy and other interested members of the Knights of Columbus. The steps taken to make this information known should, where possible, include postings of the information on an Internet Web Page maintained by the Council.</w:t>
       </w:r>
     </w:p>
     <w:p>
@@ -668,32 +592,208 @@
         <w:ind w:left="405" w:firstLine="315"/>
       </w:pPr>
       <w:r>
-        <w:t xml:space="preserve">(b) at the direction of the Grand </w:t>
-      </w:r>
-      <w:proofErr w:type="gramStart"/>
-      <w:r>
-        <w:t>Knight;</w:t>
-      </w:r>
-      <w:proofErr w:type="gramEnd"/>
+        <w:t xml:space="preserve">(b) at the direction of the Grand Knight; </w:t>
+      </w:r>
+    </w:p>
+    <w:p>
+      <w:pPr>
+        <w:pStyle w:val="ListParagraph"/>
+        <w:ind w:left="405" w:firstLine="315"/>
+      </w:pPr>
+      <w:r>
+        <w:t xml:space="preserve">(c) at the direction of the Executive; or </w:t>
+      </w:r>
+    </w:p>
+    <w:p>
+      <w:pPr>
+        <w:pStyle w:val="ListParagraph"/>
+      </w:pPr>
+      <w:r>
+        <w:t xml:space="preserve">(d) at the written request of eight members of the Council, which request shall state the purpose of the meeting and be delivered, as soon as practical, to an Officer of the Council. </w:t>
+      </w:r>
+    </w:p>
+    <w:p>
+      <w:pPr>
+        <w:pStyle w:val="ListParagraph"/>
+        <w:ind w:left="405" w:firstLine="315"/>
+      </w:pPr>
+    </w:p>
+    <w:p>
+      <w:pPr>
+        <w:pStyle w:val="ListParagraph"/>
+        <w:ind w:left="405"/>
+      </w:pPr>
+      <w:r>
+        <w:t xml:space="preserve">15. When a Special Business Meeting is convened, the Grand Knight or the Executive will fix the date and time for the meeting and give members of the Council reasonable notice of it. The notice will state the purpose of the meeting and, where possible, it will be delivered by email messages addressed to the members. </w:t>
+      </w:r>
+    </w:p>
+    <w:p>
+      <w:pPr>
+        <w:pStyle w:val="ListParagraph"/>
+        <w:ind w:left="405"/>
+      </w:pPr>
+    </w:p>
+    <w:p>
+      <w:pPr>
+        <w:pStyle w:val="ListParagraph"/>
+        <w:ind w:left="405"/>
+      </w:pPr>
+      <w:r>
+        <w:t xml:space="preserve">16. The following will be the order of business and procedure for a Special Business Meeting: </w:t>
+      </w:r>
+    </w:p>
+    <w:p>
+      <w:pPr>
+        <w:pStyle w:val="ListParagraph"/>
+        <w:ind w:left="405" w:firstLine="315"/>
+      </w:pPr>
+      <w:r>
+        <w:t>a</w:t>
+      </w:r>
+      <w:r>
+        <w:t xml:space="preserve">. Call to Order. </w:t>
+      </w:r>
+    </w:p>
+    <w:p>
+      <w:pPr>
+        <w:pStyle w:val="ListParagraph"/>
+        <w:ind w:left="405" w:firstLine="315"/>
+      </w:pPr>
+      <w:r>
+        <w:t>b</w:t>
+      </w:r>
+      <w:r>
+        <w:t xml:space="preserve">. </w:t>
+      </w:r>
+      <w:r>
+        <w:t xml:space="preserve"> Opening Prayer. </w:t>
+      </w:r>
+    </w:p>
+    <w:p>
+      <w:pPr>
+        <w:pStyle w:val="ListParagraph"/>
+        <w:ind w:left="405" w:firstLine="315"/>
+      </w:pPr>
+      <w:r>
+        <w:t>c</w:t>
+      </w:r>
+      <w:r>
+        <w:t xml:space="preserve">. </w:t>
+      </w:r>
+      <w:r>
+        <w:t xml:space="preserve"> The Special Business.</w:t>
+      </w:r>
+    </w:p>
+    <w:p>
+      <w:pPr>
+        <w:pStyle w:val="ListParagraph"/>
+        <w:ind w:left="405" w:firstLine="315"/>
+      </w:pPr>
+      <w:r>
+        <w:t>d</w:t>
+      </w:r>
+      <w:r>
+        <w:t xml:space="preserve">. </w:t>
+      </w:r>
+      <w:r>
+        <w:t xml:space="preserve">Closing Prayer. </w:t>
+      </w:r>
+    </w:p>
+    <w:p>
+      <w:pPr>
+        <w:pStyle w:val="ListParagraph"/>
+        <w:ind w:left="405" w:firstLine="315"/>
+      </w:pPr>
+    </w:p>
+    <w:p>
+      <w:pPr>
+        <w:pStyle w:val="ListParagraph"/>
+        <w:ind w:left="405"/>
+      </w:pPr>
+      <w:r>
+        <w:t xml:space="preserve">17. No other business will be conducted at a Special Business Meeting. </w:t>
+      </w:r>
+    </w:p>
+    <w:p>
+      <w:pPr>
+        <w:pStyle w:val="ListParagraph"/>
+        <w:ind w:left="405"/>
+      </w:pPr>
+    </w:p>
+    <w:p>
+      <w:pPr>
+        <w:pStyle w:val="ListParagraph"/>
+        <w:ind w:left="405"/>
+      </w:pPr>
+      <w:r>
+        <w:t xml:space="preserve">ATTENDANCE OF NON-MEMBERS </w:t>
+      </w:r>
+    </w:p>
+    <w:p>
+      <w:pPr>
+        <w:pStyle w:val="ListParagraph"/>
+        <w:ind w:left="405"/>
+      </w:pPr>
+    </w:p>
+    <w:p>
+      <w:pPr>
+        <w:pStyle w:val="ListParagraph"/>
+        <w:ind w:left="405"/>
+      </w:pPr>
+      <w:r>
+        <w:t xml:space="preserve">18. Persons who are not members of the Knights of Columbus, in good standing, will not be admitted to Executive, Regular or Special Business Meetings. However, such persons may be invited to meet with and address the assembled members before a meeting is called to order. Invitations to meet with and address the members must be authorized by the Grand Knight, a resolution of the Executive or a resolution of the Council made at a Regular Business Meeting. </w:t>
+      </w:r>
+    </w:p>
+    <w:p>
       <w:r>
         <w:t xml:space="preserve"> </w:t>
       </w:r>
     </w:p>
     <w:p>
+      <w:r>
+        <w:t xml:space="preserve">APPLICATION OF ROBERT’S RULES </w:t>
+      </w:r>
+    </w:p>
+    <w:p>
+      <w:pPr>
+        <w:pStyle w:val="ListParagraph"/>
+        <w:ind w:left="405"/>
+      </w:pPr>
+    </w:p>
+    <w:p>
+      <w:r>
+        <w:t xml:space="preserve">19. Except as otherwise provided for in the Constitution, Executive Meetings, Regular Business Meetings and Special Business Meetings will be conducted according to Robert’s Rules of Order. </w:t>
+      </w:r>
+    </w:p>
+    <w:p>
+      <w:pPr>
+        <w:pStyle w:val="ListParagraph"/>
+        <w:ind w:left="405"/>
+      </w:pPr>
+    </w:p>
+    <w:p>
+      <w:r>
+        <w:t xml:space="preserve">20. A chart of motions and orders of precedence under Robert’s Rules of Order is attached as Appendix “A”, and a flowchart showing the procedure for amending a main motion is attached as Appendix “B”. ELECTION OF OFFICERS </w:t>
+      </w:r>
+    </w:p>
+    <w:p>
+      <w:pPr>
+        <w:pStyle w:val="ListParagraph"/>
+        <w:ind w:left="405"/>
+      </w:pPr>
+    </w:p>
+    <w:p>
+      <w:r>
+        <w:t xml:space="preserve">21. Each election of the Officers of the Council will be chaired and supervised by the Financial Secretary or by another member of the Council who: </w:t>
+      </w:r>
+    </w:p>
+    <w:p>
       <w:pPr>
         <w:pStyle w:val="ListParagraph"/>
         <w:ind w:left="405" w:firstLine="315"/>
       </w:pPr>
       <w:r>
-        <w:t xml:space="preserve">(c) at the direction of the Executive; or </w:t>
-      </w:r>
-    </w:p>
-    <w:p>
-      <w:pPr>
-        <w:pStyle w:val="ListParagraph"/>
-      </w:pPr>
-      <w:r>
-        <w:t xml:space="preserve">(d) at the written request of eight members of the Council, which request shall state the purpose of the meeting and be delivered, as soon as practical, to an Officer of the Council. </w:t>
+        <w:t xml:space="preserve">(a) is appointed by the Financial Secretary for this purpose; and </w:t>
       </w:r>
     </w:p>
     <w:p>
@@ -701,243 +801,59 @@
         <w:pStyle w:val="ListParagraph"/>
         <w:ind w:left="405" w:firstLine="315"/>
       </w:pPr>
-    </w:p>
-    <w:p>
-      <w:pPr>
-        <w:pStyle w:val="ListParagraph"/>
-        <w:ind w:left="405"/>
-      </w:pPr>
-      <w:r>
-        <w:t xml:space="preserve">15. When a Special Business Meeting is convened, the Grand Knight or the Executive will fix the date and time for the meeting and give members of the Council reasonable notice of it. The notice will state the purpose of the meeting and, where possible, it will be delivered by email messages addressed to the members. </w:t>
-      </w:r>
-    </w:p>
-    <w:p>
-      <w:pPr>
-        <w:pStyle w:val="ListParagraph"/>
-        <w:ind w:left="405"/>
-      </w:pPr>
-    </w:p>
-    <w:p>
-      <w:pPr>
-        <w:pStyle w:val="ListParagraph"/>
-        <w:ind w:left="405"/>
-      </w:pPr>
-      <w:r>
-        <w:t xml:space="preserve">16. The following will be the order of business and procedure for a Special Business Meeting: </w:t>
-      </w:r>
-    </w:p>
-    <w:p>
-      <w:pPr>
-        <w:pStyle w:val="ListParagraph"/>
+      <w:r>
+        <w:t xml:space="preserve">(b) will not be a candidate in the election. </w:t>
+      </w:r>
+    </w:p>
+    <w:p>
+      <w:pPr>
+        <w:pStyle w:val="ListParagraph"/>
+        <w:ind w:left="405"/>
+      </w:pPr>
+    </w:p>
+    <w:p>
+      <w:r>
+        <w:t xml:space="preserve">22. A member who is appointed by the Financial Secretary pursuant to paragraph 21 may not be nominated to stand as a candidate in the election. </w:t>
+      </w:r>
+    </w:p>
+    <w:p>
+      <w:pPr>
+        <w:pStyle w:val="ListParagraph"/>
+        <w:ind w:left="405"/>
+      </w:pPr>
+    </w:p>
+    <w:p>
+      <w:r>
+        <w:t xml:space="preserve">PROGRAM DIRECTORS </w:t>
+      </w:r>
+    </w:p>
+    <w:p>
+      <w:pPr>
+        <w:pStyle w:val="ListParagraph"/>
+        <w:ind w:left="405"/>
+      </w:pPr>
+    </w:p>
+    <w:p>
+      <w:r>
+        <w:t xml:space="preserve">23. To facilitate the Council’s provision of activities and programs under the Knights </w:t>
+      </w:r>
+      <w:r>
+        <w:t xml:space="preserve">Faith in Action </w:t>
+      </w:r>
+      <w:r>
+        <w:t>Program, the Grand Knight will appoint Directors who will plan and supervise the activities and programs.</w:t>
+      </w:r>
+    </w:p>
+    <w:p>
+      <w:r>
+        <w:t xml:space="preserve">24. Unless otherwise directed by the Grand Knight: </w:t>
+      </w:r>
+    </w:p>
+    <w:p>
+      <w:pPr>
         <w:ind w:left="405" w:firstLine="315"/>
       </w:pPr>
       <w:r>
-        <w:t>a</w:t>
-      </w:r>
-      <w:r>
-        <w:t xml:space="preserve">. Call to Order. </w:t>
-      </w:r>
-    </w:p>
-    <w:p>
-      <w:pPr>
-        <w:pStyle w:val="ListParagraph"/>
-        <w:ind w:left="405" w:firstLine="315"/>
-      </w:pPr>
-      <w:r>
-        <w:t>b</w:t>
-      </w:r>
-      <w:r>
-        <w:t xml:space="preserve">. </w:t>
-      </w:r>
-      <w:r>
-        <w:t xml:space="preserve"> Opening Prayer. </w:t>
-      </w:r>
-    </w:p>
-    <w:p>
-      <w:pPr>
-        <w:pStyle w:val="ListParagraph"/>
-        <w:ind w:left="405" w:firstLine="315"/>
-      </w:pPr>
-      <w:r>
-        <w:t>c</w:t>
-      </w:r>
-      <w:r>
-        <w:t xml:space="preserve">. </w:t>
-      </w:r>
-      <w:r>
-        <w:t xml:space="preserve"> The Special Business.</w:t>
-      </w:r>
-    </w:p>
-    <w:p>
-      <w:pPr>
-        <w:pStyle w:val="ListParagraph"/>
-        <w:ind w:left="405" w:firstLine="315"/>
-      </w:pPr>
-      <w:r>
-        <w:t>d</w:t>
-      </w:r>
-      <w:r>
-        <w:t xml:space="preserve">. </w:t>
-      </w:r>
-      <w:r>
-        <w:t xml:space="preserve">Closing Prayer. </w:t>
-      </w:r>
-    </w:p>
-    <w:p>
-      <w:pPr>
-        <w:pStyle w:val="ListParagraph"/>
-        <w:ind w:left="405" w:firstLine="315"/>
-      </w:pPr>
-    </w:p>
-    <w:p>
-      <w:pPr>
-        <w:pStyle w:val="ListParagraph"/>
-        <w:ind w:left="405"/>
-      </w:pPr>
-      <w:r>
-        <w:t xml:space="preserve">17. No other business will be conducted at a Special Business Meeting. </w:t>
-      </w:r>
-    </w:p>
-    <w:p>
-      <w:pPr>
-        <w:pStyle w:val="ListParagraph"/>
-        <w:ind w:left="405"/>
-      </w:pPr>
-    </w:p>
-    <w:p>
-      <w:pPr>
-        <w:pStyle w:val="ListParagraph"/>
-        <w:ind w:left="405"/>
-      </w:pPr>
-      <w:r>
-        <w:t xml:space="preserve">ATTENDANCE OF NON-MEMBERS </w:t>
-      </w:r>
-    </w:p>
-    <w:p>
-      <w:pPr>
-        <w:pStyle w:val="ListParagraph"/>
-        <w:ind w:left="405"/>
-      </w:pPr>
-    </w:p>
-    <w:p>
-      <w:pPr>
-        <w:pStyle w:val="ListParagraph"/>
-        <w:ind w:left="405"/>
-      </w:pPr>
-      <w:r>
-        <w:t xml:space="preserve">18. Persons who are not members of the Knights of Columbus, in good standing, will not be admitted to Executive, Regular or Special Business Meetings. However, such persons may be invited to meet with and address the assembled members before a meeting is called to order. Invitations to meet with and address the members must be authorized by the Grand Knight, a resolution of the Executive or a resolution of the Council made at a Regular Business Meeting. </w:t>
-      </w:r>
-    </w:p>
-    <w:p>
-      <w:r>
-        <w:t xml:space="preserve"> </w:t>
-      </w:r>
-    </w:p>
-    <w:p>
-      <w:r>
-        <w:t xml:space="preserve">APPLICATION OF ROBERT’S RULES </w:t>
-      </w:r>
-    </w:p>
-    <w:p>
-      <w:pPr>
-        <w:pStyle w:val="ListParagraph"/>
-        <w:ind w:left="405"/>
-      </w:pPr>
-    </w:p>
-    <w:p>
-      <w:r>
-        <w:t xml:space="preserve">19. Except as otherwise provided for in the Constitution, Executive Meetings, Regular Business Meetings and Special Business Meetings will be conducted according to Robert’s Rules of Order. </w:t>
-      </w:r>
-    </w:p>
-    <w:p>
-      <w:pPr>
-        <w:pStyle w:val="ListParagraph"/>
-        <w:ind w:left="405"/>
-      </w:pPr>
-    </w:p>
-    <w:p>
-      <w:r>
-        <w:t xml:space="preserve">20. A chart of motions and orders of precedence under Robert’s Rules of Order is attached as Appendix “A”, and a flowchart showing the procedure for amending a main motion is attached as Appendix “B”. ELECTION OF OFFICERS </w:t>
-      </w:r>
-    </w:p>
-    <w:p>
-      <w:pPr>
-        <w:pStyle w:val="ListParagraph"/>
-        <w:ind w:left="405"/>
-      </w:pPr>
-    </w:p>
-    <w:p>
-      <w:r>
-        <w:t xml:space="preserve">21. Each election of the Officers of the Council will be chaired and supervised by the Financial Secretary or by another member of the Council who: </w:t>
-      </w:r>
-    </w:p>
-    <w:p>
-      <w:pPr>
-        <w:pStyle w:val="ListParagraph"/>
-        <w:ind w:left="405" w:firstLine="315"/>
-      </w:pPr>
-      <w:r>
-        <w:t xml:space="preserve">(a) is appointed by the Financial Secretary for this purpose; and </w:t>
-      </w:r>
-    </w:p>
-    <w:p>
-      <w:pPr>
-        <w:pStyle w:val="ListParagraph"/>
-        <w:ind w:left="405" w:firstLine="315"/>
-      </w:pPr>
-      <w:r>
-        <w:t xml:space="preserve">(b) will not be a candidate in the election. </w:t>
-      </w:r>
-    </w:p>
-    <w:p>
-      <w:pPr>
-        <w:pStyle w:val="ListParagraph"/>
-        <w:ind w:left="405"/>
-      </w:pPr>
-    </w:p>
-    <w:p>
-      <w:r>
-        <w:t xml:space="preserve">22. A member who is appointed by the Financial Secretary pursuant to paragraph 21 may not be nominated to stand as a candidate in the election. </w:t>
-      </w:r>
-    </w:p>
-    <w:p>
-      <w:pPr>
-        <w:pStyle w:val="ListParagraph"/>
-        <w:ind w:left="405"/>
-      </w:pPr>
-    </w:p>
-    <w:p>
-      <w:r>
-        <w:t xml:space="preserve">PROGRAM DIRECTORS </w:t>
-      </w:r>
-    </w:p>
-    <w:p>
-      <w:pPr>
-        <w:pStyle w:val="ListParagraph"/>
-        <w:ind w:left="405"/>
-      </w:pPr>
-    </w:p>
-    <w:p>
-      <w:r>
-        <w:t xml:space="preserve">23. To facilitate the Council’s provision of activities and programs under the Knights </w:t>
-      </w:r>
-      <w:r>
-        <w:t xml:space="preserve">Faith in Action </w:t>
-      </w:r>
-      <w:r>
-        <w:t>Program, the Grand Knight will appoint Directors who will plan and supervise the activities and programs.</w:t>
-      </w:r>
-    </w:p>
-    <w:p>
-      <w:r>
-        <w:t xml:space="preserve">24. Unless otherwise directed by the Grand Knight: </w:t>
-      </w:r>
-    </w:p>
-    <w:p>
-      <w:pPr>
-        <w:ind w:left="405" w:firstLine="315"/>
-      </w:pPr>
-      <w:r>
         <w:t xml:space="preserve">(a) the Deputy Grand Knight will serve as the Council’s Program Director and its Membership Director; and </w:t>
       </w:r>
     </w:p>
@@ -972,15 +888,7 @@
     </w:p>
     <w:p>
       <w:r>
-        <w:t xml:space="preserve">27. The procedures for adopting budgets will be the same as those for adopting resolutions to pay or transfer monies </w:t>
-      </w:r>
-      <w:proofErr w:type="gramStart"/>
-      <w:r>
-        <w:t>in excess of</w:t>
-      </w:r>
-      <w:proofErr w:type="gramEnd"/>
-      <w:r>
-        <w:t xml:space="preserve"> $500.00, as provided for in Subsection 122(b) of the Constitution, but with the following clarifications and additional procedures: </w:t>
+        <w:t xml:space="preserve">27. The procedures for adopting budgets will be the same as those for adopting resolutions to pay or transfer monies in excess of $500.00, as provided for in Subsection 122(b) of the Constitution, but with the following clarifications and additional procedures: </w:t>
       </w:r>
     </w:p>
     <w:p>
@@ -1340,21 +1248,7 @@
         <w:rPr>
           <w:rFonts w:cstheme="minorHAnsi"/>
         </w:rPr>
-        <w:t xml:space="preserve">. These policies may be amended by a simple majority of the members of the Council who are present and voting at a Regular Business Meeting held </w:t>
-      </w:r>
-      <w:proofErr w:type="gramStart"/>
-      <w:r>
-        <w:rPr>
-          <w:rFonts w:cstheme="minorHAnsi"/>
-        </w:rPr>
-        <w:t>subsequent to</w:t>
-      </w:r>
-      <w:proofErr w:type="gramEnd"/>
-      <w:r>
-        <w:rPr>
-          <w:rFonts w:cstheme="minorHAnsi"/>
-        </w:rPr>
-        <w:t xml:space="preserve"> a Regular Business Meeting at which written copies of the proposed amendment or amendments were provided to the members in attendance. </w:t>
+        <w:t xml:space="preserve">. These policies may be amended by a simple majority of the members of the Council who are present and voting at a Regular Business Meeting held subsequent to a Regular Business Meeting at which written copies of the proposed amendment or amendments were provided to the members in attendance. </w:t>
       </w:r>
     </w:p>
     <w:p>
@@ -1532,21 +1426,7 @@
         <w:rPr>
           <w:rFonts w:cstheme="minorHAnsi"/>
         </w:rPr>
-        <w:t xml:space="preserve">With the changes to our meetings as of </w:t>
-      </w:r>
-      <w:proofErr w:type="gramStart"/>
-      <w:r>
-        <w:rPr>
-          <w:rFonts w:cstheme="minorHAnsi"/>
-        </w:rPr>
-        <w:t>Jan,</w:t>
-      </w:r>
-      <w:proofErr w:type="gramEnd"/>
-      <w:r>
-        <w:rPr>
-          <w:rFonts w:cstheme="minorHAnsi"/>
-        </w:rPr>
-        <w:t xml:space="preserve"> 2021 we no longer require the Warden’s Report and Roll call of officers. </w:t>
+        <w:t xml:space="preserve">With the changes to our meetings as of Jan, 2021 we no longer require the Warden’s Report and Roll call of officers. </w:t>
       </w:r>
       <w:r>
         <w:rPr>
@@ -1708,14 +1588,7 @@
         <w:rPr>
           <w:rFonts w:cstheme="minorHAnsi"/>
         </w:rPr>
-        <w:t xml:space="preserve"> it indicates that </w:t>
-      </w:r>
-      <w:proofErr w:type="gramStart"/>
-      <w:r>
-        <w:rPr>
-          <w:rFonts w:cstheme="minorHAnsi"/>
-        </w:rPr>
-        <w:t>the</w:t>
+        <w:t xml:space="preserve"> it indicates that the</w:t>
       </w:r>
       <w:r>
         <w:rPr>
@@ -1723,7 +1596,6 @@
         </w:rPr>
         <w:t>,</w:t>
       </w:r>
-      <w:proofErr w:type="gramEnd"/>
       <w:r>
         <w:rPr>
           <w:rFonts w:cstheme="minorHAnsi"/>
@@ -1798,16 +1670,8 @@
         <w:rPr>
           <w:rFonts w:cstheme="minorHAnsi"/>
         </w:rPr>
-        <w:t xml:space="preserve"> Jean Pellerin and Guy </w:t>
-      </w:r>
-      <w:proofErr w:type="spellStart"/>
-      <w:r>
-        <w:rPr>
-          <w:rFonts w:cstheme="minorHAnsi"/>
-        </w:rPr>
-        <w:t>Lahaie</w:t>
-      </w:r>
-      <w:proofErr w:type="spellEnd"/>
+        <w:t xml:space="preserve"> Jean Pellerin and Guy Lahaie</w:t>
+      </w:r>
       <w:r>
         <w:rPr>
           <w:rFonts w:cstheme="minorHAnsi"/>
@@ -2084,14 +1948,129 @@
         <w:ind w:left="405"/>
       </w:pPr>
     </w:p>
-    <w:p/>
+    <w:p>
+      <w:pPr>
+        <w:sectPr>
+          <w:headerReference w:type="even" r:id="rId8"/>
+          <w:headerReference w:type="default" r:id="rId9"/>
+          <w:footerReference w:type="even" r:id="rId10"/>
+          <w:footerReference w:type="default" r:id="rId11"/>
+          <w:headerReference w:type="first" r:id="rId12"/>
+          <w:footerReference w:type="first" r:id="rId13"/>
+          <w:pgSz w:w="12240" w:h="15840"/>
+          <w:pgMar w:top="1440" w:right="1440" w:bottom="1440" w:left="1440" w:header="708" w:footer="708" w:gutter="0"/>
+          <w:cols w:space="708"/>
+          <w:docGrid w:linePitch="360"/>
+        </w:sectPr>
+      </w:pPr>
+    </w:p>
+    <w:p>
+      <w:pPr>
+        <w:tabs>
+          <w:tab w:val="left" w:pos="2010"/>
+        </w:tabs>
+      </w:pPr>
+      <w:r>
+        <w:lastRenderedPageBreak/>
+        <w:t>Appendix A</w:t>
+      </w:r>
+    </w:p>
+    <w:p>
+      <w:pPr>
+        <w:tabs>
+          <w:tab w:val="left" w:pos="2010"/>
+        </w:tabs>
+        <w:sectPr>
+          <w:pgSz w:w="12240" w:h="15840"/>
+          <w:pgMar w:top="1440" w:right="1440" w:bottom="1440" w:left="1440" w:header="708" w:footer="708" w:gutter="0"/>
+          <w:cols w:space="708"/>
+          <w:docGrid w:linePitch="360"/>
+        </w:sectPr>
+      </w:pPr>
+      <w:r>
+        <w:drawing>
+          <wp:inline distT="0" distB="0" distL="0" distR="0" wp14:anchorId="5425E677" wp14:editId="4D075678">
+            <wp:extent cx="5849166" cy="6392167"/>
+            <wp:effectExtent l="0" t="0" r="0" b="8890"/>
+            <wp:docPr id="1" name="Picture 1"/>
+            <wp:cNvGraphicFramePr>
+              <a:graphicFrameLocks xmlns:a="http://schemas.openxmlformats.org/drawingml/2006/main" noChangeAspect="1"/>
+            </wp:cNvGraphicFramePr>
+            <a:graphic xmlns:a="http://schemas.openxmlformats.org/drawingml/2006/main">
+              <a:graphicData uri="http://schemas.openxmlformats.org/drawingml/2006/picture">
+                <pic:pic xmlns:pic="http://schemas.openxmlformats.org/drawingml/2006/picture">
+                  <pic:nvPicPr>
+                    <pic:cNvPr id="1" name=""/>
+                    <pic:cNvPicPr/>
+                  </pic:nvPicPr>
+                  <pic:blipFill>
+                    <a:blip r:embed="rId14"/>
+                    <a:stretch>
+                      <a:fillRect/>
+                    </a:stretch>
+                  </pic:blipFill>
+                  <pic:spPr>
+                    <a:xfrm>
+                      <a:off x="0" y="0"/>
+                      <a:ext cx="5849166" cy="6392167"/>
+                    </a:xfrm>
+                    <a:prstGeom prst="rect">
+                      <a:avLst/>
+                    </a:prstGeom>
+                  </pic:spPr>
+                </pic:pic>
+              </a:graphicData>
+            </a:graphic>
+          </wp:inline>
+        </w:drawing>
+      </w:r>
+    </w:p>
+    <w:p>
+      <w:pPr>
+        <w:tabs>
+          <w:tab w:val="left" w:pos="2010"/>
+        </w:tabs>
+      </w:pPr>
+      <w:r>
+        <w:lastRenderedPageBreak/>
+        <w:drawing>
+          <wp:inline distT="0" distB="0" distL="0" distR="0" wp14:anchorId="3C371E4C" wp14:editId="0FE98F5B">
+            <wp:extent cx="5943600" cy="5653405"/>
+            <wp:effectExtent l="0" t="0" r="0" b="4445"/>
+            <wp:docPr id="2" name="Picture 2"/>
+            <wp:cNvGraphicFramePr>
+              <a:graphicFrameLocks xmlns:a="http://schemas.openxmlformats.org/drawingml/2006/main" noChangeAspect="1"/>
+            </wp:cNvGraphicFramePr>
+            <a:graphic xmlns:a="http://schemas.openxmlformats.org/drawingml/2006/main">
+              <a:graphicData uri="http://schemas.openxmlformats.org/drawingml/2006/picture">
+                <pic:pic xmlns:pic="http://schemas.openxmlformats.org/drawingml/2006/picture">
+                  <pic:nvPicPr>
+                    <pic:cNvPr id="1" name=""/>
+                    <pic:cNvPicPr/>
+                  </pic:nvPicPr>
+                  <pic:blipFill>
+                    <a:blip r:embed="rId15"/>
+                    <a:stretch>
+                      <a:fillRect/>
+                    </a:stretch>
+                  </pic:blipFill>
+                  <pic:spPr>
+                    <a:xfrm>
+                      <a:off x="0" y="0"/>
+                      <a:ext cx="5943600" cy="5653405"/>
+                    </a:xfrm>
+                    <a:prstGeom prst="rect">
+                      <a:avLst/>
+                    </a:prstGeom>
+                  </pic:spPr>
+                </pic:pic>
+              </a:graphicData>
+            </a:graphic>
+          </wp:inline>
+        </w:drawing>
+      </w:r>
+    </w:p>
     <w:sectPr>
-      <w:headerReference w:type="even" r:id="rId8"/>
-      <w:headerReference w:type="default" r:id="rId9"/>
-      <w:footerReference w:type="even" r:id="rId10"/>
-      <w:footerReference w:type="default" r:id="rId11"/>
-      <w:headerReference w:type="first" r:id="rId12"/>
-      <w:footerReference w:type="first" r:id="rId13"/>
       <w:pgSz w:w="12240" w:h="15840"/>
       <w:pgMar w:top="1440" w:right="1440" w:bottom="1440" w:left="1440" w:header="708" w:footer="708" w:gutter="0"/>
       <w:cols w:space="708"/>

</xml_diff>